<commit_message>
more notes on research
</commit_message>
<xml_diff>
--- a/projectnotes.docx
+++ b/projectnotes.docx
@@ -317,11 +317,64 @@
       </w:hyperlink>
     </w:p>
     <w:p>
+      <w:r>
+        <w:t>Need to create a typescript Library</w:t>
+      </w:r>
+    </w:p>
+    <w:p>
+      <w:hyperlink r:id="rId9" w:history="1">
+        <w:r>
+          <w:rPr>
+            <w:rStyle w:val="Hyperlink"/>
+          </w:rPr>
+          <w:t>https://itnext.io/step-by-step-building-and-publishing-an-npm-typescript-package-44fe7164964c</w:t>
+        </w:r>
+      </w:hyperlink>
+    </w:p>
+    <w:p>
+      <w:hyperlink r:id="rId10" w:history="1">
+        <w:r>
+          <w:rPr>
+            <w:rStyle w:val="Hyperlink"/>
+          </w:rPr>
+          <w:t>https://github.com/caki0915/my-awesome-greeter</w:t>
+        </w:r>
+      </w:hyperlink>
+    </w:p>
+    <w:p/>
+    <w:p>
+      <w:r>
+        <w:t xml:space="preserve">installing a typescript dependency in the </w:t>
+      </w:r>
+      <w:proofErr w:type="spellStart"/>
+      <w:r>
+        <w:t>npm</w:t>
+      </w:r>
+      <w:proofErr w:type="spellEnd"/>
+      <w:r>
+        <w:t xml:space="preserve"> package</w:t>
+      </w:r>
+    </w:p>
+    <w:p>
+      <w:proofErr w:type="spellStart"/>
+      <w:r>
+        <w:rPr>
+          <w:rFonts w:ascii="Courier New" w:hAnsi="Courier New" w:cs="Courier New"/>
+          <w:spacing w:val="-5"/>
+        </w:rPr>
+        <w:t>npm</w:t>
+      </w:r>
+      <w:proofErr w:type="spellEnd"/>
+      <w:r>
+        <w:rPr>
+          <w:rFonts w:ascii="Courier New" w:hAnsi="Courier New" w:cs="Courier New"/>
+          <w:spacing w:val="-5"/>
+        </w:rPr>
+        <w:t xml:space="preserve"> install --save-dev typescript</w:t>
+      </w:r>
       <w:bookmarkStart w:id="0" w:name="_GoBack"/>
       <w:bookmarkEnd w:id="0"/>
     </w:p>
-    <w:p/>
-    <w:p/>
     <w:sectPr>
       <w:pgSz w:w="11906" w:h="16838"/>
       <w:pgMar w:top="1440" w:right="1440" w:bottom="1440" w:left="1440" w:header="708" w:footer="708" w:gutter="0"/>
@@ -455,6 +508,7 @@
     <w:lsdException w:name="HTML Sample" w:semiHidden="1" w:unhideWhenUsed="1"/>
     <w:lsdException w:name="HTML Typewriter" w:semiHidden="1" w:unhideWhenUsed="1"/>
     <w:lsdException w:name="HTML Variable" w:semiHidden="1" w:unhideWhenUsed="1"/>
+    <w:lsdException w:name="Normal Table" w:semiHidden="1" w:unhideWhenUsed="1"/>
     <w:lsdException w:name="annotation subject" w:semiHidden="1" w:unhideWhenUsed="1"/>
     <w:lsdException w:name="No List" w:semiHidden="1" w:unhideWhenUsed="1"/>
     <w:lsdException w:name="Outline List 1" w:semiHidden="1" w:unhideWhenUsed="1"/>
@@ -501,8 +555,10 @@
     <w:lsdException w:name="Table Subtle 2" w:semiHidden="1" w:unhideWhenUsed="1"/>
     <w:lsdException w:name="Table Web 1" w:semiHidden="1" w:unhideWhenUsed="1"/>
     <w:lsdException w:name="Table Web 2" w:semiHidden="1" w:unhideWhenUsed="1"/>
+    <w:lsdException w:name="Table Web 3" w:semiHidden="1" w:unhideWhenUsed="1"/>
     <w:lsdException w:name="Balloon Text" w:semiHidden="1" w:unhideWhenUsed="1"/>
     <w:lsdException w:name="Table Grid" w:uiPriority="39"/>
+    <w:lsdException w:name="Table Theme" w:semiHidden="1" w:unhideWhenUsed="1"/>
     <w:lsdException w:name="Placeholder Text" w:semiHidden="1"/>
     <w:lsdException w:name="No Spacing" w:uiPriority="1" w:qFormat="1"/>
     <w:lsdException w:name="Light Shading" w:uiPriority="60"/>

</xml_diff>

<commit_message>
progress with package development
</commit_message>
<xml_diff>
--- a/projectnotes.docx
+++ b/projectnotes.docx
@@ -126,14 +126,6 @@
     </w:p>
     <w:p>
       <w:pPr>
-        <w:pStyle w:val="Title"/>
-      </w:pPr>
-      <w:r>
-        <w:t>Patrick</w:t>
-      </w:r>
-    </w:p>
-    <w:p>
-      <w:pPr>
         <w:pStyle w:val="Heading1"/>
       </w:pPr>
       <w:proofErr w:type="spellStart"/>
@@ -181,8 +173,9 @@
           <w:sz w:val="28"/>
           <w:szCs w:val="28"/>
         </w:rPr>
-        <w:t xml:space="preserve"> Package that can allow two clients to communicate with each other through my server</w:t>
-      </w:r>
+        <w:t xml:space="preserve"> Package that can allow two clients to communicate with each other through my </w:t>
+      </w:r>
+      <w:proofErr w:type="gramStart"/>
       <w:r>
         <w:rPr>
           <w:b/>
@@ -190,7 +183,26 @@
           <w:sz w:val="28"/>
           <w:szCs w:val="28"/>
         </w:rPr>
-        <w:t>(VM).</w:t>
+        <w:t>server</w:t>
+      </w:r>
+      <w:r>
+        <w:rPr>
+          <w:b/>
+          <w:bCs/>
+          <w:sz w:val="28"/>
+          <w:szCs w:val="28"/>
+        </w:rPr>
+        <w:t>(</w:t>
+      </w:r>
+      <w:proofErr w:type="gramEnd"/>
+      <w:r>
+        <w:rPr>
+          <w:b/>
+          <w:bCs/>
+          <w:sz w:val="28"/>
+          <w:szCs w:val="28"/>
+        </w:rPr>
+        <w:t>VM).</w:t>
       </w:r>
     </w:p>
     <w:p>
@@ -241,13 +253,29 @@
     </w:p>
     <w:p>
       <w:r>
-        <w:t>Configure Server to handle Messages correctly (i.e.. pass onto another client, or initially just store message)</w:t>
+        <w:t>Configure Server to handle Messages correctly (</w:t>
+      </w:r>
+      <w:proofErr w:type="gramStart"/>
+      <w:r>
+        <w:t>i.e..</w:t>
+      </w:r>
+      <w:proofErr w:type="gramEnd"/>
+      <w:r>
+        <w:t xml:space="preserve"> pass onto another client, or initially just store message)</w:t>
       </w:r>
       <w:r>
         <w:t xml:space="preserve"> </w:t>
       </w:r>
       <w:r>
-        <w:t>store client info in database.. allow them to connect with other clients</w:t>
+        <w:t xml:space="preserve">store client info in </w:t>
+      </w:r>
+      <w:proofErr w:type="gramStart"/>
+      <w:r>
+        <w:t>database..</w:t>
+      </w:r>
+      <w:proofErr w:type="gramEnd"/>
+      <w:r>
+        <w:t xml:space="preserve"> allow them to connect with other clients</w:t>
       </w:r>
     </w:p>
     <w:p>
@@ -278,7 +306,6 @@
     </w:p>
     <w:p>
       <w:r>
-        <w:lastRenderedPageBreak/>
         <w:t xml:space="preserve">To do… research on people building </w:t>
       </w:r>
       <w:proofErr w:type="spellStart"/>
@@ -356,22 +383,139 @@
       </w:r>
     </w:p>
     <w:p>
-      <w:proofErr w:type="spellStart"/>
-      <w:r>
+      <w:pPr>
         <w:rPr>
           <w:rFonts w:ascii="Courier New" w:hAnsi="Courier New" w:cs="Courier New"/>
           <w:spacing w:val="-5"/>
         </w:rPr>
-        <w:t>npm</w:t>
-      </w:r>
-      <w:proofErr w:type="spellEnd"/>
+      </w:pPr>
+      <w:proofErr w:type="spellStart"/>
       <w:r>
         <w:rPr>
           <w:rFonts w:ascii="Courier New" w:hAnsi="Courier New" w:cs="Courier New"/>
           <w:spacing w:val="-5"/>
         </w:rPr>
+        <w:t>npm</w:t>
+      </w:r>
+      <w:proofErr w:type="spellEnd"/>
+      <w:r>
+        <w:rPr>
+          <w:rFonts w:ascii="Courier New" w:hAnsi="Courier New" w:cs="Courier New"/>
+          <w:spacing w:val="-5"/>
+        </w:rPr>
         <w:t xml:space="preserve"> install --save-dev typescript</w:t>
       </w:r>
+    </w:p>
+    <w:p>
+      <w:pPr>
+        <w:rPr>
+          <w:rFonts w:ascii="Courier New" w:hAnsi="Courier New" w:cs="Courier New"/>
+          <w:spacing w:val="-5"/>
+        </w:rPr>
+      </w:pPr>
+    </w:p>
+    <w:p>
+      <w:pPr>
+        <w:rPr>
+          <w:rFonts w:ascii="Courier New" w:hAnsi="Courier New" w:cs="Courier New"/>
+          <w:spacing w:val="-5"/>
+        </w:rPr>
+      </w:pPr>
+    </w:p>
+    <w:p>
+      <w:pPr>
+        <w:rPr>
+          <w:rFonts w:ascii="Courier New" w:hAnsi="Courier New" w:cs="Courier New"/>
+          <w:spacing w:val="-5"/>
+        </w:rPr>
+      </w:pPr>
+      <w:r>
+        <w:rPr>
+          <w:rFonts w:ascii="Courier New" w:hAnsi="Courier New" w:cs="Courier New"/>
+          <w:spacing w:val="-5"/>
+        </w:rPr>
+        <w:t>see this for help</w:t>
+      </w:r>
+    </w:p>
+    <w:p>
+      <w:pPr>
+        <w:rPr>
+          <w:color w:val="0000FF"/>
+          <w:u w:val="single"/>
+        </w:rPr>
+      </w:pPr>
+      <w:hyperlink r:id="rId11" w:history="1">
+        <w:r>
+          <w:rPr>
+            <w:color w:val="0000FF"/>
+            <w:u w:val="single"/>
+          </w:rPr>
+          <w:t>https://github.com/taktik/typescript-http-client/blob/master/src/index.ts</w:t>
+        </w:r>
+      </w:hyperlink>
+    </w:p>
+    <w:p>
+      <w:pPr>
+        <w:rPr>
+          <w:color w:val="0000FF"/>
+          <w:u w:val="single"/>
+        </w:rPr>
+      </w:pPr>
+    </w:p>
+    <w:p>
+      <w:r>
+        <w:t xml:space="preserve">video for making a </w:t>
+      </w:r>
+      <w:proofErr w:type="spellStart"/>
+      <w:r>
+        <w:t>restFUl</w:t>
+      </w:r>
+      <w:proofErr w:type="spellEnd"/>
+      <w:r>
+        <w:t xml:space="preserve"> </w:t>
+      </w:r>
+      <w:proofErr w:type="spellStart"/>
+      <w:r>
+        <w:t>api</w:t>
+      </w:r>
+      <w:proofErr w:type="spellEnd"/>
+    </w:p>
+    <w:p>
+      <w:pPr>
+        <w:rPr>
+          <w:rStyle w:val="Hyperlink"/>
+        </w:rPr>
+      </w:pPr>
+      <w:hyperlink r:id="rId12" w:history="1">
+        <w:r>
+          <w:rPr>
+            <w:rStyle w:val="Hyperlink"/>
+          </w:rPr>
+          <w:t>https://www.youtube.com/watch?v=tcB3HZoy5N8</w:t>
+        </w:r>
+      </w:hyperlink>
+    </w:p>
+    <w:p>
+      <w:pPr>
+        <w:rPr>
+          <w:rStyle w:val="Hyperlink"/>
+        </w:rPr>
+      </w:pPr>
+    </w:p>
+    <w:p>
+      <w:r>
+        <w:t>watch later</w:t>
+      </w:r>
+    </w:p>
+    <w:p>
+      <w:hyperlink r:id="rId13" w:history="1">
+        <w:r>
+          <w:rPr>
+            <w:rStyle w:val="Hyperlink"/>
+          </w:rPr>
+          <w:t>https://www.youtube.com/watch?v=0akfix87OdE</w:t>
+        </w:r>
+      </w:hyperlink>
       <w:bookmarkStart w:id="0" w:name="_GoBack"/>
       <w:bookmarkEnd w:id="0"/>
     </w:p>
@@ -892,6 +1036,18 @@
       <w:szCs w:val="32"/>
     </w:rPr>
   </w:style>
+  <w:style w:type="character" w:styleId="FollowedHyperlink">
+    <w:name w:val="FollowedHyperlink"/>
+    <w:basedOn w:val="DefaultParagraphFont"/>
+    <w:uiPriority w:val="99"/>
+    <w:semiHidden/>
+    <w:unhideWhenUsed/>
+    <w:rsid w:val="0086422D"/>
+    <w:rPr>
+      <w:color w:val="954F72" w:themeColor="followedHyperlink"/>
+      <w:u w:val="single"/>
+    </w:rPr>
+  </w:style>
 </w:styles>
 </file>
 

</xml_diff>

<commit_message>
more package dev attempts
</commit_message>
<xml_diff>
--- a/projectnotes.docx
+++ b/projectnotes.docx
@@ -616,8 +616,6 @@
         </w:rPr>
         <w:t>api</w:t>
       </w:r>
-      <w:bookmarkStart w:id="0" w:name="_GoBack"/>
-      <w:bookmarkEnd w:id="0"/>
       <w:proofErr w:type="spellEnd"/>
     </w:p>
     <w:p>
@@ -628,6 +626,11 @@
       </w:pPr>
     </w:p>
     <w:p>
+      <w:pPr>
+        <w:rPr>
+          <w:rStyle w:val="Hyperlink"/>
+        </w:rPr>
+      </w:pPr>
       <w:hyperlink r:id="rId16" w:history="1">
         <w:r>
           <w:rPr>
@@ -636,6 +639,42 @@
           <w:t>https://www.youtube.com/watch?v=4K33w-0-p2c&amp;t=265s</w:t>
         </w:r>
       </w:hyperlink>
+    </w:p>
+    <w:p>
+      <w:pPr>
+        <w:rPr>
+          <w:rStyle w:val="Hyperlink"/>
+        </w:rPr>
+      </w:pPr>
+    </w:p>
+    <w:p>
+      <w:pPr>
+        <w:pStyle w:val="NoSpacing"/>
+      </w:pPr>
+      <w:r>
+        <w:t>dependency injection tutorial</w:t>
+      </w:r>
+    </w:p>
+    <w:p>
+      <w:pPr>
+        <w:pStyle w:val="NoSpacing"/>
+      </w:pPr>
+    </w:p>
+    <w:p>
+      <w:pPr>
+        <w:pStyle w:val="NoSpacing"/>
+      </w:pPr>
+      <w:hyperlink r:id="rId17" w:history="1">
+        <w:r>
+          <w:rPr>
+            <w:color w:val="0000FF"/>
+            <w:u w:val="single"/>
+          </w:rPr>
+          <w:t>https://itnext.io/typescript-dependency-injection-setting-up-inversifyjs-ioc-for-a-ts-project-f25d48799d70</w:t>
+        </w:r>
+      </w:hyperlink>
+      <w:bookmarkStart w:id="0" w:name="_GoBack"/>
+      <w:bookmarkEnd w:id="0"/>
     </w:p>
     <w:sectPr>
       <w:pgSz w:w="11906" w:h="16838"/>

</xml_diff>

<commit_message>
more dependancy injection study
</commit_message>
<xml_diff>
--- a/projectnotes.docx
+++ b/projectnotes.docx
@@ -173,9 +173,8 @@
           <w:sz w:val="28"/>
           <w:szCs w:val="28"/>
         </w:rPr>
-        <w:t xml:space="preserve"> Package that can allow two clients to communicate with each other through my </w:t>
-      </w:r>
-      <w:proofErr w:type="gramStart"/>
+        <w:t xml:space="preserve"> Package that can allow two clients to communicate with each other through my server</w:t>
+      </w:r>
       <w:r>
         <w:rPr>
           <w:b/>
@@ -183,26 +182,7 @@
           <w:sz w:val="28"/>
           <w:szCs w:val="28"/>
         </w:rPr>
-        <w:t>server</w:t>
-      </w:r>
-      <w:r>
-        <w:rPr>
-          <w:b/>
-          <w:bCs/>
-          <w:sz w:val="28"/>
-          <w:szCs w:val="28"/>
-        </w:rPr>
-        <w:t>(</w:t>
-      </w:r>
-      <w:proofErr w:type="gramEnd"/>
-      <w:r>
-        <w:rPr>
-          <w:b/>
-          <w:bCs/>
-          <w:sz w:val="28"/>
-          <w:szCs w:val="28"/>
-        </w:rPr>
-        <w:t>VM).</w:t>
+        <w:t>(VM).</w:t>
       </w:r>
     </w:p>
     <w:p>
@@ -253,29 +233,13 @@
     </w:p>
     <w:p>
       <w:r>
-        <w:t>Configure Server to handle Messages correctly (</w:t>
-      </w:r>
-      <w:proofErr w:type="gramStart"/>
-      <w:r>
-        <w:t>i.e..</w:t>
-      </w:r>
-      <w:proofErr w:type="gramEnd"/>
-      <w:r>
-        <w:t xml:space="preserve"> pass onto another client, or initially just store message)</w:t>
+        <w:t>Configure Server to handle Messages correctly (i.e.. pass onto another client, or initially just store message)</w:t>
       </w:r>
       <w:r>
         <w:t xml:space="preserve"> </w:t>
       </w:r>
       <w:r>
-        <w:t xml:space="preserve">store client info in </w:t>
-      </w:r>
-      <w:proofErr w:type="gramStart"/>
-      <w:r>
-        <w:t>database..</w:t>
-      </w:r>
-      <w:proofErr w:type="gramEnd"/>
-      <w:r>
-        <w:t xml:space="preserve"> allow them to connect with other clients</w:t>
+        <w:t>store client info in database.. allow them to connect with other clients</w:t>
       </w:r>
     </w:p>
     <w:p>
@@ -654,6 +618,9 @@
       <w:r>
         <w:t>dependency injection tutorial</w:t>
       </w:r>
+      <w:r>
+        <w:t>/all possible research avenues on dependency injection</w:t>
+      </w:r>
     </w:p>
     <w:p>
       <w:pPr>
@@ -663,6 +630,10 @@
     <w:p>
       <w:pPr>
         <w:pStyle w:val="NoSpacing"/>
+        <w:rPr>
+          <w:color w:val="0000FF"/>
+          <w:u w:val="single"/>
+        </w:rPr>
       </w:pPr>
       <w:hyperlink r:id="rId17" w:history="1">
         <w:r>
@@ -671,6 +642,66 @@
             <w:u w:val="single"/>
           </w:rPr>
           <w:t>https://itnext.io/typescript-dependency-injection-setting-up-inversifyjs-ioc-for-a-ts-project-f25d48799d70</w:t>
+        </w:r>
+      </w:hyperlink>
+    </w:p>
+    <w:p>
+      <w:pPr>
+        <w:pStyle w:val="NoSpacing"/>
+        <w:rPr>
+          <w:color w:val="0000FF"/>
+          <w:u w:val="single"/>
+        </w:rPr>
+      </w:pPr>
+      <w:hyperlink r:id="rId18" w:history="1">
+        <w:r>
+          <w:rPr>
+            <w:color w:val="0000FF"/>
+            <w:u w:val="single"/>
+          </w:rPr>
+          <w:t>https://dev.to/darcyrayner/typescript-dependency-injection-in-200-loc-12j7</w:t>
+        </w:r>
+      </w:hyperlink>
+    </w:p>
+    <w:p>
+      <w:pPr>
+        <w:pStyle w:val="NoSpacing"/>
+        <w:rPr>
+          <w:color w:val="0000FF"/>
+          <w:u w:val="single"/>
+        </w:rPr>
+      </w:pPr>
+      <w:hyperlink r:id="rId19" w:history="1">
+        <w:r>
+          <w:rPr>
+            <w:color w:val="0000FF"/>
+            <w:u w:val="single"/>
+          </w:rPr>
+          <w:t>https://www.inversionofcontrol.co.uk/injection-tokens-in-angular/</w:t>
+        </w:r>
+      </w:hyperlink>
+    </w:p>
+    <w:p>
+      <w:pPr>
+        <w:pStyle w:val="NoSpacing"/>
+        <w:rPr>
+          <w:color w:val="0000FF"/>
+          <w:u w:val="single"/>
+        </w:rPr>
+      </w:pPr>
+    </w:p>
+    <w:p>
+      <w:r>
+        <w:t>Possible onto something here…</w:t>
+      </w:r>
+    </w:p>
+    <w:p>
+      <w:hyperlink r:id="rId20" w:history="1">
+        <w:r>
+          <w:rPr>
+            <w:rStyle w:val="Hyperlink"/>
+          </w:rPr>
+          <w:t>https://stackoverflow.com/questions/54441904/dependency-injection-httpclient</w:t>
         </w:r>
       </w:hyperlink>
       <w:bookmarkStart w:id="0" w:name="_GoBack"/>

</xml_diff>

<commit_message>
more research - progress on dependancy injection
</commit_message>
<xml_diff>
--- a/projectnotes.docx
+++ b/projectnotes.docx
@@ -696,12 +696,106 @@
       </w:r>
     </w:p>
     <w:p>
+      <w:pPr>
+        <w:rPr>
+          <w:rStyle w:val="Hyperlink"/>
+        </w:rPr>
+      </w:pPr>
       <w:hyperlink r:id="rId20" w:history="1">
         <w:r>
           <w:rPr>
             <w:rStyle w:val="Hyperlink"/>
           </w:rPr>
           <w:t>https://stackoverflow.com/questions/54441904/dependency-injection-httpclient</w:t>
+        </w:r>
+      </w:hyperlink>
+    </w:p>
+    <w:p>
+      <w:pPr>
+        <w:rPr>
+          <w:rStyle w:val="Hyperlink"/>
+        </w:rPr>
+      </w:pPr>
+    </w:p>
+    <w:p>
+      <w:r>
+        <w:t>More research</w:t>
+      </w:r>
+    </w:p>
+    <w:p>
+      <w:hyperlink r:id="rId21" w:history="1">
+        <w:r>
+          <w:rPr>
+            <w:color w:val="0000FF"/>
+            <w:u w:val="single"/>
+          </w:rPr>
+          <w:t>https://www.typescriptlang.org/docs/handbook/decorators.html</w:t>
+        </w:r>
+      </w:hyperlink>
+    </w:p>
+    <w:p>
+      <w:hyperlink r:id="rId22" w:history="1">
+        <w:r>
+          <w:rPr>
+            <w:rStyle w:val="Hyperlink"/>
+          </w:rPr>
+          <w:t>https://www.youtube.com/watch?v=2EdP5iBSxTY</w:t>
+        </w:r>
+      </w:hyperlink>
+    </w:p>
+    <w:p>
+      <w:hyperlink r:id="rId23" w:history="1">
+        <w:r>
+          <w:rPr>
+            <w:rStyle w:val="Hyperlink"/>
+          </w:rPr>
+          <w:t>https://www.youtube.com/watch?v=CB9ejEsmTZY</w:t>
+        </w:r>
+      </w:hyperlink>
+    </w:p>
+    <w:p/>
+    <w:p>
+      <w:r>
+        <w:t>Building an injector</w:t>
+      </w:r>
+    </w:p>
+    <w:p>
+      <w:pPr>
+        <w:rPr>
+          <w:rStyle w:val="Hyperlink"/>
+        </w:rPr>
+      </w:pPr>
+      <w:hyperlink r:id="rId24" w:history="1">
+        <w:r>
+          <w:rPr>
+            <w:rStyle w:val="Hyperlink"/>
+          </w:rPr>
+          <w:t>https://itnext.io/learn-dependency-injection-by-building-an-injector-fb48408af6a</w:t>
+        </w:r>
+      </w:hyperlink>
+    </w:p>
+    <w:p>
+      <w:pPr>
+        <w:rPr>
+          <w:rStyle w:val="Hyperlink"/>
+        </w:rPr>
+      </w:pPr>
+      <w:hyperlink r:id="rId25" w:history="1">
+        <w:r>
+          <w:rPr>
+            <w:rStyle w:val="Hyperlink"/>
+          </w:rPr>
+          <w:t>https://github.com/deebloo/ts-kit/tree/master/packages/di/src/lib</w:t>
+        </w:r>
+      </w:hyperlink>
+    </w:p>
+    <w:p>
+      <w:hyperlink r:id="rId26" w:history="1">
+        <w:r>
+          <w:rPr>
+            <w:rStyle w:val="Hyperlink"/>
+          </w:rPr>
+          <w:t>https://blog.bitsrc.io/dependency-injection-using-decorators-77dd4c89968e</w:t>
         </w:r>
       </w:hyperlink>
       <w:bookmarkStart w:id="0" w:name="_GoBack"/>
@@ -734,7 +828,7 @@
       </w:pPr>
     </w:pPrDefault>
   </w:docDefaults>
-  <w:latentStyles w:defLockedState="0" w:defUIPriority="99" w:defSemiHidden="0" w:defUnhideWhenUsed="0" w:defQFormat="0" w:count="377">
+  <w:latentStyles w:defLockedState="0" w:defUIPriority="99" w:defSemiHidden="0" w:defUnhideWhenUsed="0" w:defQFormat="0" w:count="376">
     <w:lsdException w:name="Normal" w:uiPriority="0" w:qFormat="1"/>
     <w:lsdException w:name="heading 1" w:uiPriority="9" w:qFormat="1"/>
     <w:lsdException w:name="heading 2" w:semiHidden="1" w:uiPriority="9" w:unhideWhenUsed="1" w:qFormat="1"/>
@@ -1111,7 +1205,6 @@
     <w:lsdException w:name="Hashtag" w:semiHidden="1" w:unhideWhenUsed="1"/>
     <w:lsdException w:name="Unresolved Mention" w:semiHidden="1" w:unhideWhenUsed="1"/>
     <w:lsdException w:name="Smart Link" w:semiHidden="1" w:unhideWhenUsed="1"/>
-    <w:lsdException w:name="Smart Link Error" w:semiHidden="1" w:unhideWhenUsed="1"/>
   </w:latentStyles>
   <w:style w:type="paragraph" w:default="1" w:styleId="Normal">
     <w:name w:val="Normal"/>

</xml_diff>

<commit_message>
trying to communicate with web server
</commit_message>
<xml_diff>
--- a/projectnotes.docx
+++ b/projectnotes.docx
@@ -27,8 +27,21 @@
     </w:p>
     <w:p>
       <w:r>
-        <w:t>--xmpp sits on top of Jabber for whatsapp</w:t>
-      </w:r>
+        <w:t>--</w:t>
+      </w:r>
+      <w:proofErr w:type="spellStart"/>
+      <w:r>
+        <w:t>xmpp</w:t>
+      </w:r>
+      <w:proofErr w:type="spellEnd"/>
+      <w:r>
+        <w:t xml:space="preserve"> sits on top of Jabber for </w:t>
+      </w:r>
+      <w:proofErr w:type="spellStart"/>
+      <w:r>
+        <w:t>whatsapp</w:t>
+      </w:r>
+      <w:proofErr w:type="spellEnd"/>
     </w:p>
     <w:p/>
     <w:p>
@@ -82,13 +95,23 @@
           <w:u w:val="none"/>
         </w:rPr>
       </w:pPr>
+      <w:proofErr w:type="spellStart"/>
       <w:r>
         <w:rPr>
           <w:rStyle w:val="Hyperlink"/>
           <w:color w:val="auto"/>
           <w:u w:val="none"/>
         </w:rPr>
-        <w:t>npm Package development??</w:t>
+        <w:t>npm</w:t>
+      </w:r>
+      <w:proofErr w:type="spellEnd"/>
+      <w:r>
+        <w:rPr>
+          <w:rStyle w:val="Hyperlink"/>
+          <w:color w:val="auto"/>
+          <w:u w:val="none"/>
+        </w:rPr>
+        <w:t xml:space="preserve"> Package development??</w:t>
       </w:r>
     </w:p>
     <w:p>
@@ -105,8 +128,13 @@
       <w:pPr>
         <w:pStyle w:val="Heading1"/>
       </w:pPr>
-      <w:r>
-        <w:t>Over arching project</w:t>
+      <w:proofErr w:type="spellStart"/>
+      <w:r>
+        <w:t>Over arching</w:t>
+      </w:r>
+      <w:proofErr w:type="spellEnd"/>
+      <w:r>
+        <w:t xml:space="preserve"> project</w:t>
       </w:r>
     </w:p>
     <w:p>
@@ -125,8 +153,9 @@
           <w:sz w:val="28"/>
           <w:szCs w:val="28"/>
         </w:rPr>
-        <w:t>Develop an npm Package that can allow two clients to communicate with each other through my server</w:t>
-      </w:r>
+        <w:t xml:space="preserve">Develop an </w:t>
+      </w:r>
+      <w:proofErr w:type="spellStart"/>
       <w:r>
         <w:rPr>
           <w:b/>
@@ -134,7 +163,46 @@
           <w:sz w:val="28"/>
           <w:szCs w:val="28"/>
         </w:rPr>
-        <w:t>(VM).</w:t>
+        <w:t>npm</w:t>
+      </w:r>
+      <w:proofErr w:type="spellEnd"/>
+      <w:r>
+        <w:rPr>
+          <w:b/>
+          <w:bCs/>
+          <w:sz w:val="28"/>
+          <w:szCs w:val="28"/>
+        </w:rPr>
+        <w:t xml:space="preserve"> Package that can allow two clients to communicate with each other through my </w:t>
+      </w:r>
+      <w:proofErr w:type="gramStart"/>
+      <w:r>
+        <w:rPr>
+          <w:b/>
+          <w:bCs/>
+          <w:sz w:val="28"/>
+          <w:szCs w:val="28"/>
+        </w:rPr>
+        <w:t>server</w:t>
+      </w:r>
+      <w:r>
+        <w:rPr>
+          <w:b/>
+          <w:bCs/>
+          <w:sz w:val="28"/>
+          <w:szCs w:val="28"/>
+        </w:rPr>
+        <w:t>(</w:t>
+      </w:r>
+      <w:proofErr w:type="gramEnd"/>
+      <w:r>
+        <w:rPr>
+          <w:b/>
+          <w:bCs/>
+          <w:sz w:val="28"/>
+          <w:szCs w:val="28"/>
+        </w:rPr>
+        <w:t>VM).</w:t>
       </w:r>
     </w:p>
     <w:p>
@@ -154,7 +222,15 @@
     </w:p>
     <w:p>
       <w:r>
-        <w:t>Deploy server and allow it to receive messages through web sockets/httpRequests (preferably Java)</w:t>
+        <w:t>Deploy server and allow it to receive messages through web sockets/</w:t>
+      </w:r>
+      <w:proofErr w:type="spellStart"/>
+      <w:r>
+        <w:t>httpRequests</w:t>
+      </w:r>
+      <w:proofErr w:type="spellEnd"/>
+      <w:r>
+        <w:t xml:space="preserve"> (preferably Java)</w:t>
       </w:r>
     </w:p>
     <w:p>
@@ -177,13 +253,29 @@
     </w:p>
     <w:p>
       <w:r>
-        <w:t>Configure Server to handle Messages correctly (i.e.. pass onto another client, or initially just store message)</w:t>
+        <w:t>Configure Server to handle Messages correctly (</w:t>
+      </w:r>
+      <w:proofErr w:type="gramStart"/>
+      <w:r>
+        <w:t>i.e..</w:t>
+      </w:r>
+      <w:proofErr w:type="gramEnd"/>
+      <w:r>
+        <w:t xml:space="preserve"> pass onto another client, or initially just store message)</w:t>
       </w:r>
       <w:r>
         <w:t xml:space="preserve"> </w:t>
       </w:r>
       <w:r>
-        <w:t>store client info in database.. allow them to connect with other clients</w:t>
+        <w:t xml:space="preserve">store client info in </w:t>
+      </w:r>
+      <w:proofErr w:type="gramStart"/>
+      <w:r>
+        <w:t>database..</w:t>
+      </w:r>
+      <w:proofErr w:type="gramEnd"/>
+      <w:r>
+        <w:t xml:space="preserve"> allow them to connect with other clients</w:t>
       </w:r>
     </w:p>
     <w:p>
@@ -214,12 +306,28 @@
     </w:p>
     <w:p>
       <w:r>
-        <w:t>To do… research on people building npm packages and using them in angular projects</w:t>
-      </w:r>
-    </w:p>
-    <w:p>
-      <w:r>
-        <w:t xml:space="preserve">Establish a connection with the websocket on the </w:t>
+        <w:t xml:space="preserve">To do… research on people building </w:t>
+      </w:r>
+      <w:proofErr w:type="spellStart"/>
+      <w:r>
+        <w:t>npm</w:t>
+      </w:r>
+      <w:proofErr w:type="spellEnd"/>
+      <w:r>
+        <w:t xml:space="preserve"> packages and using them in angular projects</w:t>
+      </w:r>
+    </w:p>
+    <w:p>
+      <w:r>
+        <w:t xml:space="preserve">Establish a connection with the </w:t>
+      </w:r>
+      <w:proofErr w:type="spellStart"/>
+      <w:r>
+        <w:t>websocket</w:t>
+      </w:r>
+      <w:proofErr w:type="spellEnd"/>
+      <w:r>
+        <w:t xml:space="preserve"> on the </w:t>
       </w:r>
       <w:r>
         <w:t>server</w:t>
@@ -263,7 +371,15 @@
     <w:p/>
     <w:p>
       <w:r>
-        <w:t>installing a typescript dependency in the npm package</w:t>
+        <w:t xml:space="preserve">installing a typescript dependency in the </w:t>
+      </w:r>
+      <w:proofErr w:type="spellStart"/>
+      <w:r>
+        <w:t>npm</w:t>
+      </w:r>
+      <w:proofErr w:type="spellEnd"/>
+      <w:r>
+        <w:t xml:space="preserve"> package</w:t>
       </w:r>
     </w:p>
     <w:p>
@@ -273,21 +389,22 @@
           <w:spacing w:val="-5"/>
         </w:rPr>
       </w:pPr>
+      <w:proofErr w:type="spellStart"/>
       <w:r>
         <w:rPr>
           <w:rFonts w:ascii="Courier New" w:hAnsi="Courier New" w:cs="Courier New"/>
           <w:spacing w:val="-5"/>
         </w:rPr>
-        <w:t>npm install --save-dev typescript</w:t>
-      </w:r>
-    </w:p>
-    <w:p>
-      <w:pPr>
+        <w:t>npm</w:t>
+      </w:r>
+      <w:proofErr w:type="spellEnd"/>
+      <w:r>
         <w:rPr>
           <w:rFonts w:ascii="Courier New" w:hAnsi="Courier New" w:cs="Courier New"/>
           <w:spacing w:val="-5"/>
         </w:rPr>
-      </w:pPr>
+        <w:t xml:space="preserve"> install --save-dev typescript</w:t>
+      </w:r>
     </w:p>
     <w:p>
       <w:pPr>
@@ -304,11 +421,19 @@
           <w:spacing w:val="-5"/>
         </w:rPr>
       </w:pPr>
-      <w:r>
+    </w:p>
+    <w:p>
+      <w:pPr>
         <w:rPr>
           <w:rFonts w:ascii="Courier New" w:hAnsi="Courier New" w:cs="Courier New"/>
           <w:spacing w:val="-5"/>
         </w:rPr>
+      </w:pPr>
+      <w:r>
+        <w:rPr>
+          <w:rFonts w:ascii="Courier New" w:hAnsi="Courier New" w:cs="Courier New"/>
+          <w:spacing w:val="-5"/>
+        </w:rPr>
         <w:t>see this for help</w:t>
       </w:r>
     </w:p>
@@ -339,8 +464,21 @@
     </w:p>
     <w:p>
       <w:r>
-        <w:t>video for making a restFUl api</w:t>
-      </w:r>
+        <w:t xml:space="preserve">video for making a </w:t>
+      </w:r>
+      <w:proofErr w:type="spellStart"/>
+      <w:r>
+        <w:t>restFUl</w:t>
+      </w:r>
+      <w:proofErr w:type="spellEnd"/>
+      <w:r>
+        <w:t xml:space="preserve"> </w:t>
+      </w:r>
+      <w:proofErr w:type="spellStart"/>
+      <w:r>
+        <w:t>api</w:t>
+      </w:r>
+      <w:proofErr w:type="spellEnd"/>
     </w:p>
     <w:p>
       <w:pPr>
@@ -393,7 +531,15 @@
     </w:p>
     <w:p>
       <w:r>
-        <w:t>using xmlHttpRequest (use this for function??)</w:t>
+        <w:t xml:space="preserve">using </w:t>
+      </w:r>
+      <w:proofErr w:type="spellStart"/>
+      <w:r>
+        <w:t>xmlHttpRequest</w:t>
+      </w:r>
+      <w:proofErr w:type="spellEnd"/>
+      <w:r>
+        <w:t xml:space="preserve"> (use this for function??)</w:t>
       </w:r>
     </w:p>
     <w:p>
@@ -459,8 +605,18 @@
           <w:color w:val="auto"/>
           <w:u w:val="none"/>
         </w:rPr>
-        <w:t>used this to make first get request api</w:t>
-      </w:r>
+        <w:t xml:space="preserve">used this to make first get request </w:t>
+      </w:r>
+      <w:proofErr w:type="spellStart"/>
+      <w:r>
+        <w:rPr>
+          <w:rStyle w:val="Hyperlink"/>
+          <w:color w:val="auto"/>
+          <w:u w:val="none"/>
+        </w:rPr>
+        <w:t>api</w:t>
+      </w:r>
+      <w:proofErr w:type="spellEnd"/>
     </w:p>
     <w:p>
       <w:pPr>
@@ -795,19 +951,55 @@
         </w:rPr>
         <w:t>Building the web server</w:t>
       </w:r>
+    </w:p>
+    <w:p>
+      <w:pPr>
+        <w:rPr>
+          <w:color w:val="0000FF"/>
+          <w:u w:val="single"/>
+        </w:rPr>
+      </w:pPr>
+      <w:hyperlink r:id="rId29" w:history="1">
+        <w:r>
+          <w:rPr>
+            <w:color w:val="0000FF"/>
+            <w:u w:val="single"/>
+          </w:rPr>
+          <w:t>https://howtodoinjava.com/swagger2/swagger-spring-mvc-rest-example/</w:t>
+        </w:r>
+      </w:hyperlink>
+    </w:p>
+    <w:p>
+      <w:hyperlink r:id="rId30" w:history="1">
+        <w:r>
+          <w:rPr>
+            <w:rStyle w:val="Hyperlink"/>
+          </w:rPr>
+          <w:t>https://www.callicoder.com/spring-boot-websocket-chat-example/</w:t>
+        </w:r>
+      </w:hyperlink>
+    </w:p>
+    <w:p>
+      <w:hyperlink r:id="rId31" w:history="1">
+        <w:r>
+          <w:rPr>
+            <w:rStyle w:val="Hyperlink"/>
+          </w:rPr>
+          <w:t>https://www.javaguides.net/2019/06/spring-boot-angular-8-websocket-example-tutorial.html</w:t>
+        </w:r>
+      </w:hyperlink>
+    </w:p>
+    <w:p>
+      <w:hyperlink r:id="rId32" w:history="1">
+        <w:r>
+          <w:rPr>
+            <w:rStyle w:val="Hyperlink"/>
+          </w:rPr>
+          <w:t>https://www.youtube.com/watch?v=OK2Fn6k7pwo</w:t>
+        </w:r>
+      </w:hyperlink>
       <w:bookmarkStart w:id="0" w:name="_GoBack"/>
       <w:bookmarkEnd w:id="0"/>
-    </w:p>
-    <w:p>
-      <w:hyperlink r:id="rId29" w:history="1">
-        <w:r>
-          <w:rPr>
-            <w:color w:val="0000FF"/>
-            <w:u w:val="single"/>
-          </w:rPr>
-          <w:t>https://howtodoinjava.com/swagger2/swagger-spring-mvc-rest-example/</w:t>
-        </w:r>
-      </w:hyperlink>
     </w:p>
     <w:sectPr>
       <w:pgSz w:w="11906" w:h="16838"/>

</xml_diff>

<commit_message>
client web sock imp started
</commit_message>
<xml_diff>
--- a/projectnotes.docx
+++ b/projectnotes.docx
@@ -982,47 +982,79 @@
           <w:t>https://www.toptal.com/java/stomp-spring-boot-websocket</w:t>
         </w:r>
       </w:hyperlink>
+    </w:p>
+    <w:p>
+      <w:pPr>
+        <w:rPr>
+          <w:rStyle w:val="Hyperlink"/>
+        </w:rPr>
+      </w:pPr>
+    </w:p>
+    <w:p>
+      <w:pPr>
+        <w:rPr>
+          <w:rStyle w:val="Hyperlink"/>
+          <w:color w:val="000000" w:themeColor="text1"/>
+          <w:u w:val="none"/>
+        </w:rPr>
+      </w:pPr>
+      <w:r>
+        <w:rPr>
+          <w:rStyle w:val="Hyperlink"/>
+          <w:color w:val="000000" w:themeColor="text1"/>
+          <w:u w:val="none"/>
+        </w:rPr>
+        <w:t>Spring without stomp</w:t>
+      </w:r>
+    </w:p>
+    <w:p>
+      <w:pPr>
+        <w:rPr>
+          <w:rStyle w:val="Hyperlink"/>
+        </w:rPr>
+      </w:pPr>
+      <w:hyperlink r:id="rId34" w:history="1">
+        <w:r>
+          <w:rPr>
+            <w:rStyle w:val="Hyperlink"/>
+          </w:rPr>
+          <w:t>https://www.devglan.com/spring-boot/spring-websocket-integration-example-without-stomp</w:t>
+        </w:r>
+      </w:hyperlink>
+    </w:p>
+    <w:p>
+      <w:pPr>
+        <w:rPr>
+          <w:rStyle w:val="Hyperlink"/>
+        </w:rPr>
+      </w:pPr>
+    </w:p>
+    <w:p>
+      <w:r>
+        <w:t>client side web socket setup</w:t>
+      </w:r>
+    </w:p>
+    <w:p>
+      <w:hyperlink r:id="rId35" w:history="1">
+        <w:r>
+          <w:rPr>
+            <w:rStyle w:val="Hyperlink"/>
+          </w:rPr>
+          <w:t>https://www.youtube.com/watch?v=8CNVYWiR5fg</w:t>
+        </w:r>
+      </w:hyperlink>
+    </w:p>
+    <w:p>
+      <w:hyperlink r:id="rId36" w:history="1">
+        <w:r>
+          <w:rPr>
+            <w:rStyle w:val="Hyperlink"/>
+          </w:rPr>
+          <w:t>https://medium.com/@luukgruijs/understanding-creating-and-subscribing-to-observables-in-angular-426dbf0b04a3</w:t>
+        </w:r>
+      </w:hyperlink>
       <w:bookmarkStart w:id="0" w:name="_GoBack"/>
       <w:bookmarkEnd w:id="0"/>
-    </w:p>
-    <w:p>
-      <w:pPr>
-        <w:rPr>
-          <w:rStyle w:val="Hyperlink"/>
-        </w:rPr>
-      </w:pPr>
-    </w:p>
-    <w:p>
-      <w:pPr>
-        <w:rPr>
-          <w:rStyle w:val="Hyperlink"/>
-          <w:color w:val="000000" w:themeColor="text1"/>
-          <w:u w:val="none"/>
-        </w:rPr>
-      </w:pPr>
-      <w:r>
-        <w:rPr>
-          <w:rStyle w:val="Hyperlink"/>
-          <w:color w:val="000000" w:themeColor="text1"/>
-          <w:u w:val="none"/>
-        </w:rPr>
-        <w:t>Spring without stomp</w:t>
-      </w:r>
-    </w:p>
-    <w:p>
-      <w:pPr>
-        <w:rPr>
-          <w:color w:val="000000" w:themeColor="text1"/>
-        </w:rPr>
-      </w:pPr>
-      <w:hyperlink r:id="rId34" w:history="1">
-        <w:r>
-          <w:rPr>
-            <w:rStyle w:val="Hyperlink"/>
-          </w:rPr>
-          <w:t>https://www.devglan.com/spring-boot/spring-websocket-integration-example-without-stomp</w:t>
-        </w:r>
-      </w:hyperlink>
     </w:p>
     <w:sectPr>
       <w:pgSz w:w="11906" w:h="16838"/>

</xml_diff>

<commit_message>
more web socket work
</commit_message>
<xml_diff>
--- a/projectnotes.docx
+++ b/projectnotes.docx
@@ -1045,12 +1045,47 @@
       </w:hyperlink>
     </w:p>
     <w:p>
+      <w:pPr>
+        <w:rPr>
+          <w:rStyle w:val="Hyperlink"/>
+        </w:rPr>
+      </w:pPr>
       <w:hyperlink r:id="rId36" w:history="1">
         <w:r>
           <w:rPr>
             <w:rStyle w:val="Hyperlink"/>
           </w:rPr>
           <w:t>https://medium.com/@luukgruijs/understanding-creating-and-subscribing-to-observables-in-angular-426dbf0b04a3</w:t>
+        </w:r>
+      </w:hyperlink>
+    </w:p>
+    <w:p>
+      <w:hyperlink r:id="rId37" w:history="1">
+        <w:r>
+          <w:rPr>
+            <w:rStyle w:val="Hyperlink"/>
+          </w:rPr>
+          <w:t>https://blog.angulartraining.com/how-to-use-websockets-with-rxjs-and-angular-b98e7fd8be82</w:t>
+        </w:r>
+      </w:hyperlink>
+    </w:p>
+    <w:p>
+      <w:hyperlink r:id="rId38" w:history="1">
+        <w:r>
+          <w:rPr>
+            <w:rStyle w:val="Hyperlink"/>
+          </w:rPr>
+          <w:t>https://www.youtube.com/watch?v=8aGhZQkoFbQ</w:t>
+        </w:r>
+      </w:hyperlink>
+    </w:p>
+    <w:p>
+      <w:hyperlink r:id="rId39" w:history="1">
+        <w:r>
+          <w:rPr>
+            <w:rStyle w:val="Hyperlink"/>
+          </w:rPr>
+          <w:t>https://tutorialedge.net/typescript/angular/angular-websockets-tutorial/</w:t>
         </w:r>
       </w:hyperlink>
       <w:bookmarkStart w:id="0" w:name="_GoBack"/>

</xml_diff>

<commit_message>
web sockets implemented correctly
</commit_message>
<xml_diff>
--- a/projectnotes.docx
+++ b/projectnotes.docx
@@ -1180,6 +1180,11 @@
       </w:r>
     </w:p>
     <w:p>
+      <w:pPr>
+        <w:rPr>
+          <w:rStyle w:val="Hyperlink"/>
+        </w:rPr>
+      </w:pPr>
       <w:hyperlink r:id="rId40" w:anchor="v=onepage&amp;q=Typescript&amp;f=false" w:history="1">
         <w:r>
           <w:rPr>
@@ -1188,6 +1193,103 @@
           <w:t>https://books.google.ie/books?hl=en&amp;lr=&amp;id=Uob1BAAAQBAJ&amp;oi=fnd&amp;pg=PT12&amp;dq=Typescript&amp;ots=81W6sLyD9n&amp;sig=aduBs4mMJDl86v-LYif_49vRQN8&amp;redir_esc=y#v=onepage&amp;q=Typescript&amp;f=false</w:t>
         </w:r>
       </w:hyperlink>
+    </w:p>
+    <w:p>
+      <w:pPr>
+        <w:rPr>
+          <w:rStyle w:val="Hyperlink"/>
+        </w:rPr>
+      </w:pPr>
+    </w:p>
+    <w:p>
+      <w:pPr>
+        <w:pStyle w:val="Title"/>
+      </w:pPr>
+      <w:r>
+        <w:t>While building concurrency</w:t>
+      </w:r>
+    </w:p>
+    <w:p>
+      <w:hyperlink r:id="rId41" w:history="1">
+        <w:r>
+          <w:rPr>
+            <w:rStyle w:val="Hyperlink"/>
+          </w:rPr>
+          <w:t>https://medium.com/angular-in-depth/the-mechanics-of-dom-updates-in-angular-3b2970d5c03d</w:t>
+        </w:r>
+      </w:hyperlink>
+    </w:p>
+    <w:p>
+      <w:hyperlink r:id="rId42" w:history="1">
+        <w:r>
+          <w:rPr>
+            <w:rStyle w:val="Hyperlink"/>
+          </w:rPr>
+          <w:t>https://angular.io/guide/displaying-data</w:t>
+        </w:r>
+      </w:hyperlink>
+    </w:p>
+    <w:p>
+      <w:hyperlink r:id="rId43" w:history="1">
+        <w:r>
+          <w:rPr>
+            <w:rStyle w:val="Hyperlink"/>
+          </w:rPr>
+          <w:t>https://stackblitz.com/angular/majmxmeqpqe?file=src%2Fapp%2Fapp.component.ts</w:t>
+        </w:r>
+      </w:hyperlink>
+    </w:p>
+    <w:p>
+      <w:hyperlink r:id="rId44" w:history="1">
+        <w:r>
+          <w:rPr>
+            <w:rStyle w:val="Hyperlink"/>
+          </w:rPr>
+          <w:t>https://angular.io/generated/live-examples/displaying-data/stackblitz</w:t>
+        </w:r>
+      </w:hyperlink>
+    </w:p>
+    <w:p>
+      <w:hyperlink r:id="rId45" w:history="1">
+        <w:r>
+          <w:rPr>
+            <w:rStyle w:val="Hyperlink"/>
+          </w:rPr>
+          <w:t>https://stackoverflow.com/questions/41106125/angular-2-using-this-inside-settimeout</w:t>
+        </w:r>
+      </w:hyperlink>
+    </w:p>
+    <w:p>
+      <w:hyperlink r:id="rId46" w:history="1">
+        <w:r>
+          <w:rPr>
+            <w:rStyle w:val="Hyperlink"/>
+          </w:rPr>
+          <w:t>https://www.tutorialspoint.com/typescript/typescript_arrays.htm</w:t>
+        </w:r>
+      </w:hyperlink>
+    </w:p>
+    <w:p>
+      <w:hyperlink r:id="rId47" w:history="1">
+        <w:r>
+          <w:rPr>
+            <w:rStyle w:val="Hyperlink"/>
+          </w:rPr>
+          <w:t>https://pusher.com/tutorials/chat-angular</w:t>
+        </w:r>
+      </w:hyperlink>
+    </w:p>
+    <w:p>
+      <w:hyperlink r:id="rId48" w:history="1">
+        <w:r>
+          <w:rPr>
+            <w:rStyle w:val="Hyperlink"/>
+          </w:rPr>
+          <w:t>https://blog.angulartraining.com/rxjs-subjects-a-tutorial-4dcce0e9637f</w:t>
+        </w:r>
+      </w:hyperlink>
+    </w:p>
+    <w:p>
       <w:bookmarkStart w:id="0" w:name="_GoBack"/>
       <w:bookmarkEnd w:id="0"/>
     </w:p>
@@ -1652,7 +1754,6 @@
     <w:name w:val="Hyperlink"/>
     <w:basedOn w:val="DefaultParagraphFont"/>
     <w:uiPriority w:val="99"/>
-    <w:semiHidden/>
     <w:unhideWhenUsed/>
     <w:rsid w:val="00DC5AD9"/>
     <w:rPr>
@@ -1727,6 +1828,18 @@
     <w:pPr>
       <w:spacing w:after="0" w:line="240" w:lineRule="auto"/>
     </w:pPr>
+  </w:style>
+  <w:style w:type="character" w:styleId="UnresolvedMention">
+    <w:name w:val="Unresolved Mention"/>
+    <w:basedOn w:val="DefaultParagraphFont"/>
+    <w:uiPriority w:val="99"/>
+    <w:semiHidden/>
+    <w:unhideWhenUsed/>
+    <w:rsid w:val="00101941"/>
+    <w:rPr>
+      <w:color w:val="605E5C"/>
+      <w:shd w:val="clear" w:color="auto" w:fill="E1DFDD"/>
+    </w:rPr>
   </w:style>
 </w:styles>
 </file>

</xml_diff>

<commit_message>
more notes on docker build added
</commit_message>
<xml_diff>
--- a/projectnotes.docx
+++ b/projectnotes.docx
@@ -27,21 +27,8 @@
     </w:p>
     <w:p>
       <w:r>
-        <w:t>--</w:t>
-      </w:r>
-      <w:proofErr w:type="spellStart"/>
-      <w:r>
-        <w:t>xmpp</w:t>
-      </w:r>
-      <w:proofErr w:type="spellEnd"/>
-      <w:r>
-        <w:t xml:space="preserve"> sits on top of Jabber for </w:t>
-      </w:r>
-      <w:proofErr w:type="spellStart"/>
-      <w:r>
-        <w:t>whatsapp</w:t>
-      </w:r>
-      <w:proofErr w:type="spellEnd"/>
+        <w:t>--xmpp sits on top of Jabber for whatsapp</w:t>
+      </w:r>
     </w:p>
     <w:p/>
     <w:p>
@@ -95,23 +82,13 @@
           <w:u w:val="none"/>
         </w:rPr>
       </w:pPr>
-      <w:proofErr w:type="spellStart"/>
       <w:r>
         <w:rPr>
           <w:rStyle w:val="Hyperlink"/>
           <w:color w:val="auto"/>
           <w:u w:val="none"/>
         </w:rPr>
-        <w:t>npm</w:t>
-      </w:r>
-      <w:proofErr w:type="spellEnd"/>
-      <w:r>
-        <w:rPr>
-          <w:rStyle w:val="Hyperlink"/>
-          <w:color w:val="auto"/>
-          <w:u w:val="none"/>
-        </w:rPr>
-        <w:t xml:space="preserve"> Package development??</w:t>
+        <w:t>npm Package development??</w:t>
       </w:r>
     </w:p>
     <w:p>
@@ -128,13 +105,8 @@
       <w:pPr>
         <w:pStyle w:val="Heading1"/>
       </w:pPr>
-      <w:proofErr w:type="spellStart"/>
-      <w:r>
-        <w:t>Over arching</w:t>
-      </w:r>
-      <w:proofErr w:type="spellEnd"/>
-      <w:r>
-        <w:t xml:space="preserve"> project</w:t>
+      <w:r>
+        <w:t>Over arching project</w:t>
       </w:r>
     </w:p>
     <w:p>
@@ -153,9 +125,8 @@
           <w:sz w:val="28"/>
           <w:szCs w:val="28"/>
         </w:rPr>
-        <w:t xml:space="preserve">Develop an </w:t>
-      </w:r>
-      <w:proofErr w:type="spellStart"/>
+        <w:t>Develop an npm Package that can allow two clients to communicate with each other through my server</w:t>
+      </w:r>
       <w:r>
         <w:rPr>
           <w:b/>
@@ -163,223 +134,136 @@
           <w:sz w:val="28"/>
           <w:szCs w:val="28"/>
         </w:rPr>
-        <w:t>npm</w:t>
-      </w:r>
-      <w:proofErr w:type="spellEnd"/>
-      <w:r>
-        <w:rPr>
-          <w:b/>
-          <w:bCs/>
-          <w:sz w:val="28"/>
-          <w:szCs w:val="28"/>
-        </w:rPr>
-        <w:t xml:space="preserve"> Package that can allow two clients to communicate with each other through my </w:t>
-      </w:r>
-      <w:proofErr w:type="gramStart"/>
-      <w:r>
-        <w:rPr>
-          <w:b/>
-          <w:bCs/>
-          <w:sz w:val="28"/>
-          <w:szCs w:val="28"/>
-        </w:rPr>
+        <w:t>(VM).</w:t>
+      </w:r>
+    </w:p>
+    <w:p>
+      <w:r>
+        <w:t>Step 1.</w:t>
+      </w:r>
+    </w:p>
+    <w:p>
+      <w:r>
+        <w:t>Develop a simple package that I can publish and import to an angular or ionic project</w:t>
+      </w:r>
+    </w:p>
+    <w:p>
+      <w:r>
+        <w:t>Step 2.</w:t>
+      </w:r>
+    </w:p>
+    <w:p>
+      <w:r>
+        <w:t>Deploy server and allow it to receive messages through web sockets/httpRequests (preferably Java)</w:t>
+      </w:r>
+    </w:p>
+    <w:p>
+      <w:r>
+        <w:t>Step 3.</w:t>
+      </w:r>
+    </w:p>
+    <w:p>
+      <w:r>
+        <w:t>Develop a package that has methods to send a message from the client to the server through a web socket/http request??</w:t>
+      </w:r>
+      <w:r>
+        <w:t xml:space="preserve"> (needs to send all info required for a message (sender/receiver data))</w:t>
+      </w:r>
+    </w:p>
+    <w:p>
+      <w:r>
+        <w:t>Step 3.</w:t>
+      </w:r>
+    </w:p>
+    <w:p>
+      <w:r>
+        <w:t>Configure Server to handle Messages correctly (i.e.. pass onto another client, or initially just store message)</w:t>
+      </w:r>
+      <w:r>
+        <w:t xml:space="preserve"> </w:t>
+      </w:r>
+      <w:r>
+        <w:t>store client info in database.. allow them to connect with other clients</w:t>
+      </w:r>
+    </w:p>
+    <w:p>
+      <w:r>
+        <w:t>Step 5.</w:t>
+      </w:r>
+    </w:p>
+    <w:p>
+      <w:r>
+        <w:t>If there is time add complexity (Authentication, users, etc….)</w:t>
+      </w:r>
+    </w:p>
+    <w:p/>
+    <w:p>
+      <w:r>
+        <w:t>Create Account here.</w:t>
+      </w:r>
+    </w:p>
+    <w:p>
+      <w:hyperlink r:id="rId7" w:history="1">
+        <w:r>
+          <w:rPr>
+            <w:rStyle w:val="Hyperlink"/>
+          </w:rPr>
+          <w:t>https://www.npmjs.com/signup</w:t>
+        </w:r>
+      </w:hyperlink>
+    </w:p>
+    <w:p>
+      <w:r>
+        <w:t>To do… research on people building npm packages and using them in angular projects</w:t>
+      </w:r>
+    </w:p>
+    <w:p>
+      <w:r>
+        <w:t xml:space="preserve">Establish a connection with the websocket on the </w:t>
+      </w:r>
+      <w:r>
         <w:t>server</w:t>
       </w:r>
-      <w:r>
-        <w:rPr>
-          <w:b/>
-          <w:bCs/>
-          <w:sz w:val="28"/>
-          <w:szCs w:val="28"/>
-        </w:rPr>
-        <w:t>(</w:t>
-      </w:r>
-      <w:proofErr w:type="gramEnd"/>
-      <w:r>
-        <w:rPr>
-          <w:b/>
-          <w:bCs/>
-          <w:sz w:val="28"/>
-          <w:szCs w:val="28"/>
-        </w:rPr>
-        <w:t>VM).</w:t>
-      </w:r>
-    </w:p>
-    <w:p>
-      <w:r>
-        <w:t>Step 1.</w:t>
-      </w:r>
-    </w:p>
-    <w:p>
-      <w:r>
-        <w:t>Develop a simple package that I can publish and import to an angular or ionic project</w:t>
-      </w:r>
-    </w:p>
-    <w:p>
-      <w:r>
-        <w:t>Step 2.</w:t>
-      </w:r>
-    </w:p>
-    <w:p>
-      <w:r>
-        <w:t>Deploy server and allow it to receive messages through web sockets/</w:t>
-      </w:r>
-      <w:proofErr w:type="spellStart"/>
-      <w:r>
-        <w:t>httpRequests</w:t>
-      </w:r>
-      <w:proofErr w:type="spellEnd"/>
-      <w:r>
-        <w:t xml:space="preserve"> (preferably Java)</w:t>
-      </w:r>
-    </w:p>
-    <w:p>
-      <w:r>
-        <w:t>Step 3.</w:t>
-      </w:r>
-    </w:p>
-    <w:p>
-      <w:r>
-        <w:t>Develop a package that has methods to send a message from the client to the server through a web socket/http request??</w:t>
-      </w:r>
-      <w:r>
-        <w:t xml:space="preserve"> (needs to send all info required for a message (sender/receiver data))</w:t>
-      </w:r>
-    </w:p>
-    <w:p>
-      <w:r>
-        <w:t>Step 3.</w:t>
-      </w:r>
-    </w:p>
-    <w:p>
-      <w:r>
-        <w:t>Configure Server to handle Messages correctly (</w:t>
-      </w:r>
-      <w:proofErr w:type="gramStart"/>
-      <w:r>
-        <w:t>i.e..</w:t>
-      </w:r>
-      <w:proofErr w:type="gramEnd"/>
-      <w:r>
-        <w:t xml:space="preserve"> pass onto another client, or initially just store message)</w:t>
-      </w:r>
-      <w:r>
-        <w:t xml:space="preserve"> </w:t>
-      </w:r>
-      <w:r>
-        <w:t xml:space="preserve">store client info in </w:t>
-      </w:r>
-      <w:proofErr w:type="gramStart"/>
-      <w:r>
-        <w:t>database..</w:t>
-      </w:r>
-      <w:proofErr w:type="gramEnd"/>
-      <w:r>
-        <w:t xml:space="preserve"> allow them to connect with other clients</w:t>
-      </w:r>
-    </w:p>
-    <w:p>
-      <w:r>
-        <w:t>Step 5.</w:t>
-      </w:r>
-    </w:p>
-    <w:p>
-      <w:r>
-        <w:t>If there is time add complexity (Authentication, users, etc….)</w:t>
-      </w:r>
+    </w:p>
+    <w:p>
+      <w:hyperlink r:id="rId8" w:history="1">
+        <w:r>
+          <w:rPr>
+            <w:rStyle w:val="Hyperlink"/>
+          </w:rPr>
+          <w:t>https://javarevisited.blogspot.com/2015/06/how-to-create-http-server-in-java-serversocket-example.html</w:t>
+        </w:r>
+      </w:hyperlink>
+    </w:p>
+    <w:p>
+      <w:r>
+        <w:t>Need to create a typescript Library</w:t>
+      </w:r>
+    </w:p>
+    <w:p>
+      <w:hyperlink r:id="rId9" w:history="1">
+        <w:r>
+          <w:rPr>
+            <w:rStyle w:val="Hyperlink"/>
+          </w:rPr>
+          <w:t>https://itnext.io/step-by-step-building-and-publishing-an-npm-typescript-package-44fe7164964c</w:t>
+        </w:r>
+      </w:hyperlink>
+    </w:p>
+    <w:p>
+      <w:hyperlink r:id="rId10" w:history="1">
+        <w:r>
+          <w:rPr>
+            <w:rStyle w:val="Hyperlink"/>
+          </w:rPr>
+          <w:t>https://github.com/caki0915/my-awesome-greeter</w:t>
+        </w:r>
+      </w:hyperlink>
     </w:p>
     <w:p/>
     <w:p>
       <w:r>
-        <w:t>Create Account here.</w:t>
-      </w:r>
-    </w:p>
-    <w:p>
-      <w:hyperlink r:id="rId7" w:history="1">
-        <w:r>
-          <w:rPr>
-            <w:rStyle w:val="Hyperlink"/>
-          </w:rPr>
-          <w:t>https://www.npmjs.com/signup</w:t>
-        </w:r>
-      </w:hyperlink>
-    </w:p>
-    <w:p>
-      <w:r>
-        <w:t xml:space="preserve">To do… research on people building </w:t>
-      </w:r>
-      <w:proofErr w:type="spellStart"/>
-      <w:r>
-        <w:t>npm</w:t>
-      </w:r>
-      <w:proofErr w:type="spellEnd"/>
-      <w:r>
-        <w:t xml:space="preserve"> packages and using them in angular projects</w:t>
-      </w:r>
-    </w:p>
-    <w:p>
-      <w:r>
-        <w:t xml:space="preserve">Establish a connection with the </w:t>
-      </w:r>
-      <w:proofErr w:type="spellStart"/>
-      <w:r>
-        <w:t>websocket</w:t>
-      </w:r>
-      <w:proofErr w:type="spellEnd"/>
-      <w:r>
-        <w:t xml:space="preserve"> on the </w:t>
-      </w:r>
-      <w:r>
-        <w:t>server</w:t>
-      </w:r>
-    </w:p>
-    <w:p>
-      <w:hyperlink r:id="rId8" w:history="1">
-        <w:r>
-          <w:rPr>
-            <w:rStyle w:val="Hyperlink"/>
-          </w:rPr>
-          <w:t>https://javarevisited.blogspot.com/2015/06/how-to-create-http-server-in-java-serversocket-example.html</w:t>
-        </w:r>
-      </w:hyperlink>
-    </w:p>
-    <w:p>
-      <w:r>
-        <w:t>Need to create a typescript Library</w:t>
-      </w:r>
-    </w:p>
-    <w:p>
-      <w:hyperlink r:id="rId9" w:history="1">
-        <w:r>
-          <w:rPr>
-            <w:rStyle w:val="Hyperlink"/>
-          </w:rPr>
-          <w:t>https://itnext.io/step-by-step-building-and-publishing-an-npm-typescript-package-44fe7164964c</w:t>
-        </w:r>
-      </w:hyperlink>
-    </w:p>
-    <w:p>
-      <w:hyperlink r:id="rId10" w:history="1">
-        <w:r>
-          <w:rPr>
-            <w:rStyle w:val="Hyperlink"/>
-          </w:rPr>
-          <w:t>https://github.com/caki0915/my-awesome-greeter</w:t>
-        </w:r>
-      </w:hyperlink>
-    </w:p>
-    <w:p/>
-    <w:p>
-      <w:r>
-        <w:t xml:space="preserve">installing a typescript dependency in the </w:t>
-      </w:r>
-      <w:proofErr w:type="spellStart"/>
-      <w:r>
-        <w:t>npm</w:t>
-      </w:r>
-      <w:proofErr w:type="spellEnd"/>
-      <w:r>
-        <w:t xml:space="preserve"> package</w:t>
+        <w:t>installing a typescript dependency in the npm package</w:t>
       </w:r>
     </w:p>
     <w:p>
@@ -389,22 +273,21 @@
           <w:spacing w:val="-5"/>
         </w:rPr>
       </w:pPr>
-      <w:proofErr w:type="spellStart"/>
       <w:r>
         <w:rPr>
           <w:rFonts w:ascii="Courier New" w:hAnsi="Courier New" w:cs="Courier New"/>
           <w:spacing w:val="-5"/>
         </w:rPr>
-        <w:t>npm</w:t>
-      </w:r>
-      <w:proofErr w:type="spellEnd"/>
-      <w:r>
+        <w:t>npm install --save-dev typescript</w:t>
+      </w:r>
+    </w:p>
+    <w:p>
+      <w:pPr>
         <w:rPr>
           <w:rFonts w:ascii="Courier New" w:hAnsi="Courier New" w:cs="Courier New"/>
           <w:spacing w:val="-5"/>
         </w:rPr>
-        <w:t xml:space="preserve"> install --save-dev typescript</w:t>
-      </w:r>
+      </w:pPr>
     </w:p>
     <w:p>
       <w:pPr>
@@ -421,19 +304,11 @@
           <w:spacing w:val="-5"/>
         </w:rPr>
       </w:pPr>
-    </w:p>
-    <w:p>
-      <w:pPr>
+      <w:r>
         <w:rPr>
           <w:rFonts w:ascii="Courier New" w:hAnsi="Courier New" w:cs="Courier New"/>
           <w:spacing w:val="-5"/>
         </w:rPr>
-      </w:pPr>
-      <w:r>
-        <w:rPr>
-          <w:rFonts w:ascii="Courier New" w:hAnsi="Courier New" w:cs="Courier New"/>
-          <w:spacing w:val="-5"/>
-        </w:rPr>
         <w:t>see this for help</w:t>
       </w:r>
     </w:p>
@@ -464,21 +339,8 @@
     </w:p>
     <w:p>
       <w:r>
-        <w:t xml:space="preserve">video for making a </w:t>
-      </w:r>
-      <w:proofErr w:type="spellStart"/>
-      <w:r>
-        <w:t>restFUl</w:t>
-      </w:r>
-      <w:proofErr w:type="spellEnd"/>
-      <w:r>
-        <w:t xml:space="preserve"> </w:t>
-      </w:r>
-      <w:proofErr w:type="spellStart"/>
-      <w:r>
-        <w:t>api</w:t>
-      </w:r>
-      <w:proofErr w:type="spellEnd"/>
+        <w:t>video for making a restFUl api</w:t>
+      </w:r>
     </w:p>
     <w:p>
       <w:pPr>
@@ -531,15 +393,7 @@
     </w:p>
     <w:p>
       <w:r>
-        <w:t xml:space="preserve">using </w:t>
-      </w:r>
-      <w:proofErr w:type="spellStart"/>
-      <w:r>
-        <w:t>xmlHttpRequest</w:t>
-      </w:r>
-      <w:proofErr w:type="spellEnd"/>
-      <w:r>
-        <w:t xml:space="preserve"> (use this for function??)</w:t>
+        <w:t>using xmlHttpRequest (use this for function??)</w:t>
       </w:r>
     </w:p>
     <w:p>
@@ -605,18 +459,8 @@
           <w:color w:val="auto"/>
           <w:u w:val="none"/>
         </w:rPr>
-        <w:t xml:space="preserve">used this to make first get request </w:t>
-      </w:r>
-      <w:proofErr w:type="spellStart"/>
-      <w:r>
-        <w:rPr>
-          <w:rStyle w:val="Hyperlink"/>
-          <w:color w:val="auto"/>
-          <w:u w:val="none"/>
-        </w:rPr>
-        <w:t>api</w:t>
-      </w:r>
-      <w:proofErr w:type="spellEnd"/>
+        <w:t>used this to make first get request api</w:t>
+      </w:r>
     </w:p>
     <w:p>
       <w:pPr>
@@ -1066,13 +910,8 @@
       </w:pPr>
     </w:p>
     <w:p>
-      <w:proofErr w:type="gramStart"/>
-      <w:r>
-        <w:t>client side</w:t>
-      </w:r>
-      <w:proofErr w:type="gramEnd"/>
-      <w:r>
-        <w:t xml:space="preserve"> web socket setup</w:t>
+      <w:r>
+        <w:t>client side web socket setup</w:t>
       </w:r>
     </w:p>
     <w:p>
@@ -1344,6 +1183,11 @@
       </w:r>
     </w:p>
     <w:p>
+      <w:pPr>
+        <w:rPr>
+          <w:rStyle w:val="Hyperlink"/>
+        </w:rPr>
+      </w:pPr>
       <w:hyperlink r:id="rId51" w:history="1">
         <w:r>
           <w:rPr>
@@ -1353,11 +1197,69 @@
         </w:r>
       </w:hyperlink>
     </w:p>
-    <w:p/>
-    <w:p>
+    <w:p>
+      <w:pPr>
+        <w:rPr>
+          <w:rStyle w:val="Hyperlink"/>
+        </w:rPr>
+      </w:pPr>
+    </w:p>
+    <w:p>
+      <w:pPr>
+        <w:rPr>
+          <w:rStyle w:val="Hyperlink"/>
+        </w:rPr>
+      </w:pPr>
+    </w:p>
+    <w:p>
+      <w:pPr>
+        <w:rPr>
+          <w:rStyle w:val="Hyperlink"/>
+          <w:color w:val="000000" w:themeColor="text1"/>
+          <w:u w:val="none"/>
+        </w:rPr>
+      </w:pPr>
+      <w:r>
+        <w:rPr>
+          <w:rStyle w:val="Hyperlink"/>
+          <w:color w:val="000000" w:themeColor="text1"/>
+          <w:u w:val="none"/>
+        </w:rPr>
+        <w:t>Front end docker</w:t>
+      </w:r>
       <w:bookmarkStart w:id="0" w:name="_GoBack"/>
       <w:bookmarkEnd w:id="0"/>
     </w:p>
+    <w:p>
+      <w:hyperlink r:id="rId52" w:history="1">
+        <w:r>
+          <w:rPr>
+            <w:color w:val="0000FF"/>
+            <w:u w:val="single"/>
+          </w:rPr>
+          <w:t>https://mherman.org/blog/dockerizing-an-angular-app/</w:t>
+        </w:r>
+      </w:hyperlink>
+    </w:p>
+    <w:p>
+      <w:pPr>
+        <w:rPr>
+          <w:rStyle w:val="Hyperlink"/>
+        </w:rPr>
+      </w:pPr>
+      <w:hyperlink r:id="rId53" w:history="1">
+        <w:r>
+          <w:rPr>
+            <w:color w:val="0000FF"/>
+            <w:u w:val="single"/>
+          </w:rPr>
+          <w:t>https://medium.com/@wkrzywiec/build-and-run-angular-application-in-a-docker-container-b65dbbc50be8</w:t>
+        </w:r>
+      </w:hyperlink>
+    </w:p>
+    <w:p/>
+    <w:p/>
+    <w:p/>
     <w:p/>
     <w:sectPr>
       <w:pgSz w:w="11906" w:h="16838"/>

</xml_diff>